<commit_message>
gespreksverslag en huisstijl 2.0
</commit_message>
<xml_diff>
--- a/1B. Iinterview houden en gespreksverslag terugkoppelen/gespreksverslag.docx
+++ b/1B. Iinterview houden en gespreksverslag terugkoppelen/gespreksverslag.docx
@@ -203,14 +203,27 @@
           <w:lang w:val="en-US"/>
         </w:rPr>
       </w:pPr>
-    </w:p>
-    <w:p>
-      <w:pPr>
-        <w:rPr>
-          <w:rFonts w:ascii="Arial" w:hAnsi="Arial" w:cs="Arial"/>
-          <w:lang w:val="en-US"/>
-        </w:rPr>
-      </w:pPr>
+      <w:bookmarkStart w:id="0" w:name="_GoBack"/>
+      <w:bookmarkEnd w:id="0"/>
+    </w:p>
+    <w:p>
+      <w:pPr>
+        <w:ind w:left="708"/>
+        <w:jc w:val="center"/>
+        <w:rPr>
+          <w:rFonts w:ascii="Arial" w:hAnsi="Arial" w:cs="Arial"/>
+          <w:b/>
+          <w:lang w:val="en-US"/>
+        </w:rPr>
+      </w:pPr>
+      <w:r>
+        <w:rPr>
+          <w:rFonts w:ascii="Arial" w:hAnsi="Arial" w:cs="Arial"/>
+          <w:b/>
+          <w:lang w:val="en-US"/>
+        </w:rPr>
+        <w:t>General Information</w:t>
+      </w:r>
     </w:p>
     <w:p>
       <w:pPr>
@@ -475,8 +488,6 @@
           <w:lang w:val="en-US"/>
         </w:rPr>
       </w:pPr>
-      <w:bookmarkStart w:id="0" w:name="_GoBack"/>
-      <w:bookmarkEnd w:id="0"/>
     </w:p>
     <w:p>
       <w:pPr>

</xml_diff>

<commit_message>
Hernieuwde opdracht en gespreksverslag
</commit_message>
<xml_diff>
--- a/1B. Iinterview houden en gespreksverslag terugkoppelen/gespreksverslag.docx
+++ b/1B. Iinterview houden en gespreksverslag terugkoppelen/gespreksverslag.docx
@@ -37,21 +37,47 @@
         </w:rPr>
         <w:t xml:space="preserve">Sales has create, read, update and </w:t>
       </w:r>
-      <w:proofErr w:type="gramStart"/>
-      <w:r>
-        <w:rPr>
-          <w:rFonts w:ascii="Arial" w:hAnsi="Arial" w:cs="Arial"/>
-          <w:lang w:val="en-US"/>
-        </w:rPr>
-        <w:t>delete(</w:t>
-      </w:r>
-      <w:proofErr w:type="gramEnd"/>
-      <w:r>
-        <w:rPr>
-          <w:rFonts w:ascii="Arial" w:hAnsi="Arial" w:cs="Arial"/>
-          <w:lang w:val="en-US"/>
-        </w:rPr>
-        <w:t>crud) a customer.</w:t>
+      <w:r>
+        <w:rPr>
+          <w:rFonts w:ascii="Arial" w:hAnsi="Arial" w:cs="Arial"/>
+          <w:lang w:val="en-US"/>
+        </w:rPr>
+        <w:t>archive</w:t>
+      </w:r>
+      <w:r>
+        <w:rPr>
+          <w:rFonts w:ascii="Arial" w:hAnsi="Arial" w:cs="Arial"/>
+          <w:lang w:val="en-US"/>
+        </w:rPr>
+        <w:t xml:space="preserve"> </w:t>
+      </w:r>
+      <w:r>
+        <w:rPr>
+          <w:rFonts w:ascii="Arial" w:hAnsi="Arial" w:cs="Arial"/>
+          <w:lang w:val="en-US"/>
+        </w:rPr>
+        <w:t xml:space="preserve">(crud) </w:t>
+      </w:r>
+      <w:r>
+        <w:rPr>
+          <w:rFonts w:ascii="Arial" w:hAnsi="Arial" w:cs="Arial"/>
+          <w:lang w:val="en-US"/>
+        </w:rPr>
+        <w:t>customer</w:t>
+      </w:r>
+      <w:r>
+        <w:rPr>
+          <w:rFonts w:ascii="Arial" w:hAnsi="Arial" w:cs="Arial"/>
+          <w:lang w:val="en-US"/>
+        </w:rPr>
+        <w:t xml:space="preserve"> information</w:t>
+      </w:r>
+      <w:r>
+        <w:rPr>
+          <w:rFonts w:ascii="Arial" w:hAnsi="Arial" w:cs="Arial"/>
+          <w:lang w:val="en-US"/>
+        </w:rPr>
+        <w:t>.</w:t>
       </w:r>
     </w:p>
     <w:p>
@@ -117,7 +143,21 @@
           <w:rFonts w:ascii="Arial" w:hAnsi="Arial" w:cs="Arial"/>
           <w:lang w:val="en-US"/>
         </w:rPr>
-        <w:t>They can sent invoices and they can make multiple invoices.</w:t>
+        <w:t>They can sent invoices and they can make multiple invoices</w:t>
+      </w:r>
+      <w:r>
+        <w:rPr>
+          <w:rFonts w:ascii="Arial" w:hAnsi="Arial" w:cs="Arial"/>
+          <w:lang w:val="en-US"/>
+        </w:rPr>
+        <w:t xml:space="preserve"> per project</w:t>
+      </w:r>
+      <w:r>
+        <w:rPr>
+          <w:rFonts w:ascii="Arial" w:hAnsi="Arial" w:cs="Arial"/>
+          <w:lang w:val="en-US"/>
+        </w:rPr>
+        <w:t>.</w:t>
       </w:r>
     </w:p>
     <w:p>
@@ -203,8 +243,6 @@
           <w:lang w:val="en-US"/>
         </w:rPr>
       </w:pPr>
-      <w:bookmarkStart w:id="0" w:name="_GoBack"/>
-      <w:bookmarkEnd w:id="0"/>
     </w:p>
     <w:p>
       <w:pPr>
@@ -270,28 +308,33 @@
           <w:rFonts w:ascii="Arial" w:hAnsi="Arial" w:cs="Arial"/>
           <w:lang w:val="en-US"/>
         </w:rPr>
-        <w:t>When a customer hasn’t paid yet. The departments have to see that he hasn’t paid.</w:t>
-      </w:r>
-    </w:p>
-    <w:p>
-      <w:pPr>
-        <w:ind w:left="708"/>
-        <w:rPr>
-          <w:rFonts w:ascii="Arial" w:hAnsi="Arial" w:cs="Arial"/>
-          <w:lang w:val="en-US"/>
-        </w:rPr>
-      </w:pPr>
-      <w:r>
-        <w:rPr>
-          <w:rFonts w:ascii="Arial" w:hAnsi="Arial" w:cs="Arial"/>
-          <w:lang w:val="en-US"/>
-        </w:rPr>
-        <w:t xml:space="preserve">Then the project has to freeze so that the departments don’t work on the project anymore. They can see that by a color like the color red. </w:t>
-      </w:r>
-    </w:p>
-    <w:p>
-      <w:pPr>
-        <w:ind w:left="708"/>
+        <w:t>Sales</w:t>
+      </w:r>
+      <w:r>
+        <w:rPr>
+          <w:rFonts w:ascii="Arial" w:hAnsi="Arial" w:cs="Arial"/>
+          <w:lang w:val="en-US"/>
+        </w:rPr>
+        <w:t xml:space="preserve"> has to be able to make appointments</w:t>
+      </w:r>
+      <w:r>
+        <w:rPr>
+          <w:rFonts w:ascii="Arial" w:hAnsi="Arial" w:cs="Arial"/>
+          <w:lang w:val="en-US"/>
+        </w:rPr>
+        <w:t xml:space="preserve"> with customers</w:t>
+      </w:r>
+      <w:r>
+        <w:rPr>
+          <w:rFonts w:ascii="Arial" w:hAnsi="Arial" w:cs="Arial"/>
+          <w:lang w:val="en-US"/>
+        </w:rPr>
+        <w:t>.</w:t>
+      </w:r>
+    </w:p>
+    <w:p>
+      <w:pPr>
+        <w:pStyle w:val="Lijstalinea"/>
         <w:rPr>
           <w:rFonts w:ascii="Arial" w:hAnsi="Arial" w:cs="Arial"/>
           <w:lang w:val="en-US"/>
@@ -315,16 +358,15 @@
           <w:rFonts w:ascii="Arial" w:hAnsi="Arial" w:cs="Arial"/>
           <w:lang w:val="en-US"/>
         </w:rPr>
-        <w:t>When an address has changed of a customer all the departments have to know that. We can do that if there was a change that the name is yellow for a while.</w:t>
-      </w:r>
-    </w:p>
-    <w:p>
-      <w:pPr>
-        <w:rPr>
-          <w:rFonts w:ascii="Arial" w:hAnsi="Arial" w:cs="Arial"/>
-          <w:lang w:val="en-US"/>
-        </w:rPr>
-      </w:pPr>
+        <w:t>When a customer is over his over his limit of payment arrears. Fin</w:t>
+      </w:r>
+      <w:r>
+        <w:rPr>
+          <w:rFonts w:ascii="Arial" w:hAnsi="Arial" w:cs="Arial"/>
+          <w:lang w:val="en-US"/>
+        </w:rPr>
+        <w:t>ance has to put his name on red so that the other department don’t work on his project anymore until he paid the rest.</w:t>
+      </w:r>
     </w:p>
     <w:p>
       <w:pPr>
@@ -343,8 +385,16 @@
           <w:rFonts w:ascii="Arial" w:hAnsi="Arial" w:cs="Arial"/>
           <w:lang w:val="en-US"/>
         </w:rPr>
-        <w:t>There must be an administrator.</w:t>
-      </w:r>
+        <w:t>When an address has changed of a customer all the departments have to know that. We can do that if there was a change that the name is yellow for a while.</w:t>
+      </w:r>
+    </w:p>
+    <w:p>
+      <w:pPr>
+        <w:rPr>
+          <w:rFonts w:ascii="Arial" w:hAnsi="Arial" w:cs="Arial"/>
+          <w:lang w:val="en-US"/>
+        </w:rPr>
+      </w:pPr>
     </w:p>
     <w:p>
       <w:pPr>
@@ -363,7 +413,7 @@
           <w:rFonts w:ascii="Arial" w:hAnsi="Arial" w:cs="Arial"/>
           <w:lang w:val="en-US"/>
         </w:rPr>
-        <w:t>The credit has to be in euros.</w:t>
+        <w:t>There must be an administrator.</w:t>
       </w:r>
     </w:p>
     <w:p>
@@ -383,6 +433,26 @@
           <w:rFonts w:ascii="Arial" w:hAnsi="Arial" w:cs="Arial"/>
           <w:lang w:val="en-US"/>
         </w:rPr>
+        <w:t>The credit has to be in euros.</w:t>
+      </w:r>
+    </w:p>
+    <w:p>
+      <w:pPr>
+        <w:pStyle w:val="Lijstalinea"/>
+        <w:numPr>
+          <w:ilvl w:val="0"/>
+          <w:numId w:val="1"/>
+        </w:numPr>
+        <w:rPr>
+          <w:rFonts w:ascii="Arial" w:hAnsi="Arial" w:cs="Arial"/>
+          <w:lang w:val="en-US"/>
+        </w:rPr>
+      </w:pPr>
+      <w:r>
+        <w:rPr>
+          <w:rFonts w:ascii="Arial" w:hAnsi="Arial" w:cs="Arial"/>
+          <w:lang w:val="en-US"/>
+        </w:rPr>
         <w:t>Application has to be in English</w:t>
       </w:r>
     </w:p>
@@ -468,8 +538,10 @@
           <w:rFonts w:ascii="Arial" w:hAnsi="Arial" w:cs="Arial"/>
           <w:lang w:val="en-US"/>
         </w:rPr>
-        <w:t>The customer has to know information about if they are active or not active so they know about their project. And sales has to fill that in.</w:t>
-      </w:r>
+        <w:t>The departments have to know information about their customers if they are active or not active so they know about their project status. And sales has to fill that in.</w:t>
+      </w:r>
+      <w:bookmarkStart w:id="0" w:name="_GoBack"/>
+      <w:bookmarkEnd w:id="0"/>
     </w:p>
     <w:p>
       <w:pPr>
@@ -530,8 +602,8 @@
       </w:pPr>
     </w:p>
     <w:sectPr>
-      <w:headerReference w:type="even" r:id="rId7"/>
-      <w:headerReference w:type="default" r:id="rId8"/>
+      <w:headerReference w:type="even" r:id="rId8"/>
+      <w:headerReference w:type="default" r:id="rId9"/>
       <w:pgSz w:w="11900" w:h="16840"/>
       <w:pgMar w:top="1417" w:right="1417" w:bottom="1417" w:left="1417" w:header="284" w:footer="708" w:gutter="0"/>
       <w:cols w:space="708"/>
@@ -594,6 +666,7 @@
         <w:temporary/>
         <w:showingPlcHdr/>
       </w:sdtPr>
+      <w:sdtEndPr/>
       <w:sdtContent>
         <w:r>
           <w:t>[Geef de tekst op]</w:t>
@@ -612,6 +685,7 @@
         <w:temporary/>
         <w:showingPlcHdr/>
       </w:sdtPr>
+      <w:sdtEndPr/>
       <w:sdtContent>
         <w:r>
           <w:t>[Geef de tekst op]</w:t>
@@ -630,6 +704,7 @@
         <w:temporary/>
         <w:showingPlcHdr/>
       </w:sdtPr>
+      <w:sdtEndPr/>
       <w:sdtContent>
         <w:r>
           <w:t>[Geef de tekst op]</w:t>
@@ -653,24 +728,27 @@
       <w:tabs>
         <w:tab w:val="clear" w:pos="4536"/>
       </w:tabs>
+      <w:rPr>
+        <w:lang w:val="en-US"/>
+      </w:rPr>
     </w:pPr>
     <w:r>
       <w:rPr>
         <w:noProof/>
       </w:rPr>
       <w:drawing>
-        <wp:anchor distT="0" distB="0" distL="114300" distR="114300" simplePos="0" relativeHeight="251658240" behindDoc="0" locked="0" layoutInCell="1" allowOverlap="1" wp14:anchorId="62688790" wp14:editId="5F259566">
+        <wp:anchor distT="0" distB="0" distL="114300" distR="114300" simplePos="0" relativeHeight="251659264" behindDoc="0" locked="0" layoutInCell="1" allowOverlap="1" wp14:anchorId="3B873304" wp14:editId="197A34E1">
           <wp:simplePos x="0" y="0"/>
           <wp:positionH relativeFrom="margin">
             <wp:posOffset>2056765</wp:posOffset>
           </wp:positionH>
           <wp:positionV relativeFrom="margin">
-            <wp:posOffset>-800100</wp:posOffset>
+            <wp:posOffset>-942975</wp:posOffset>
           </wp:positionV>
           <wp:extent cx="1715135" cy="283845"/>
-          <wp:effectExtent l="0" t="0" r="12065" b="0"/>
+          <wp:effectExtent l="0" t="0" r="0" b="1905"/>
           <wp:wrapSquare wrapText="bothSides"/>
-          <wp:docPr id="1" name="Afbeelding 1"/>
+          <wp:docPr id="2" name="Afbeelding 2"/>
           <wp:cNvGraphicFramePr>
             <a:graphicFrameLocks xmlns:a="http://schemas.openxmlformats.org/drawingml/2006/main" noChangeAspect="1"/>
           </wp:cNvGraphicFramePr>
@@ -715,17 +793,46 @@
         </wp:anchor>
       </w:drawing>
     </w:r>
+    <w:r>
+      <w:rPr>
+        <w:lang w:val="en-US"/>
+      </w:rPr>
+      <w:t xml:space="preserve">                                                                             </w:t>
+    </w:r>
   </w:p>
   <w:p>
     <w:pPr>
-      <w:pStyle w:val="Koptekst"/>
       <w:tabs>
-        <w:tab w:val="clear" w:pos="4536"/>
+        <w:tab w:val="right" w:pos="9072"/>
+      </w:tabs>
+      <w:rPr>
+        <w:lang w:val="en-US"/>
+      </w:rPr>
+    </w:pPr>
+  </w:p>
+  <w:p>
+    <w:pPr>
+      <w:tabs>
+        <w:tab w:val="right" w:pos="9072"/>
       </w:tabs>
     </w:pPr>
     <w:r>
-      <w:t>Wat</w:t>
+      <w:t>Interview</w:t>
     </w:r>
+    <w:r>
+      <w:t xml:space="preserve"> report</w:t>
+    </w:r>
+    <w:r>
+      <w:t xml:space="preserve"> </w:t>
+    </w:r>
+    <w:r>
+      <w:t xml:space="preserve">W. </w:t>
+    </w:r>
+    <w:proofErr w:type="spellStart"/>
+    <w:r>
+      <w:t>Vorselaars</w:t>
+    </w:r>
+    <w:proofErr w:type="spellEnd"/>
     <w:r>
       <w:ptab w:relativeTo="margin" w:alignment="center" w:leader="none"/>
     </w:r>
@@ -749,13 +856,35 @@
   </w:p>
   <w:p>
     <w:pPr>
-      <w:pStyle w:val="Koptekst"/>
       <w:tabs>
-        <w:tab w:val="clear" w:pos="4536"/>
+        <w:tab w:val="right" w:pos="9072"/>
       </w:tabs>
     </w:pPr>
     <w:r>
-      <w:t xml:space="preserve">                                                                             Groep 1</w:t>
+      <w:t>Class 322</w:t>
+    </w:r>
+    <w:r>
+      <w:t xml:space="preserve"> Radiuscollege</w:t>
+    </w:r>
+    <w:r>
+      <w:t xml:space="preserve">                      </w:t>
+    </w:r>
+    <w:r>
+      <w:t xml:space="preserve"> Groep 1</w:t>
+    </w:r>
+    <w:r>
+      <w:t xml:space="preserve">  </w:t>
+    </w:r>
+    <w:proofErr w:type="gramStart"/>
+    <w:r>
+      <w:t xml:space="preserve">Media                        </w:t>
+    </w:r>
+    <w:r>
+      <w:t xml:space="preserve">   </w:t>
+    </w:r>
+    <w:proofErr w:type="gramEnd"/>
+    <w:r>
+      <w:t>Datum: 8-9-2015 11:40</w:t>
     </w:r>
   </w:p>
   <w:p>
@@ -1482,6 +1611,7 @@
   </w:style>
   <w:style w:type="paragraph" w:styleId="Geenafstand">
     <w:name w:val="No Spacing"/>
+    <w:link w:val="GeenafstandChar"/>
     <w:uiPriority w:val="1"/>
     <w:qFormat/>
     <w:rsid w:val="00AB3587"/>
@@ -1496,6 +1626,13 @@
       <w:ind w:left="720"/>
       <w:contextualSpacing/>
     </w:pPr>
+  </w:style>
+  <w:style w:type="character" w:customStyle="1" w:styleId="GeenafstandChar">
+    <w:name w:val="Geen afstand Char"/>
+    <w:basedOn w:val="Standaardalinea-lettertype"/>
+    <w:link w:val="Geenafstand"/>
+    <w:uiPriority w:val="1"/>
+    <w:rsid w:val="00D50B42"/>
   </w:style>
 </w:styles>
 </file>
@@ -1595,13 +1732,13 @@
     <w:sig w:usb0="E0002EFF" w:usb1="C0007843" w:usb2="00000009" w:usb3="00000000" w:csb0="000001FF" w:csb1="00000000"/>
   </w:font>
   <w:font w:name="MS Mincho">
-    <w:altName w:val="ＭＳ 明朝"/>
+    <w:altName w:val="Arial Unicode MS"/>
     <w:panose1 w:val="02020609040205080304"/>
     <w:charset w:val="80"/>
     <w:family w:val="roman"/>
     <w:notTrueType/>
     <w:pitch w:val="fixed"/>
-    <w:sig w:usb0="00000001" w:usb1="08070000" w:usb2="00000010" w:usb3="00000000" w:csb0="00020000" w:csb1="00000000"/>
+    <w:sig w:usb0="00000000" w:usb1="08070000" w:usb2="00000010" w:usb3="00000000" w:csb0="00020000" w:csb1="00000000"/>
   </w:font>
   <w:font w:name="Courier New">
     <w:panose1 w:val="02070309020205020404"/>
@@ -1687,6 +1824,7 @@
     <w:rsidRoot w:val="00D459A9"/>
     <w:rsid w:val="00D459A9"/>
     <w:rsid w:val="00DF5535"/>
+    <w:rsid w:val="00FD0994"/>
   </w:rsids>
   <m:mathPr>
     <m:mathFont m:val="Cambria Math"/>
@@ -2469,4 +2607,16 @@
   </a:objectDefaults>
   <a:extraClrSchemeLst/>
 </a:theme>
+</file>
+
+<file path=customXml/item1.xml><?xml version="1.0" encoding="utf-8"?>
+<b:Sources xmlns:b="http://schemas.openxmlformats.org/officeDocument/2006/bibliography" xmlns="http://schemas.openxmlformats.org/officeDocument/2006/bibliography" SelectedStyle="\APASixthEditionOfficeOnline.xsl" StyleName="APA" Version="6"/>
+</file>
+
+<file path=customXml/itemProps1.xml><?xml version="1.0" encoding="utf-8"?>
+<ds:datastoreItem xmlns:ds="http://schemas.openxmlformats.org/officeDocument/2006/customXml" ds:itemID="{73253089-1F63-43E4-91F3-F10A32B62E92}">
+  <ds:schemaRefs>
+    <ds:schemaRef ds:uri="http://schemas.openxmlformats.org/officeDocument/2006/bibliography"/>
+  </ds:schemaRefs>
+</ds:datastoreItem>
 </file>
</xml_diff>